<commit_message>
Fixed #148 Endusercontent can be missing in the generated document.
</commit_message>
<xml_diff>
--- a/tests/org.obeonetwork.m2doc.tests/resources/userDoc/collectionUserDocID/collectionUserDocID-expected-generation.docx
+++ b/tests/org.obeonetwork.m2doc.tests/resources/userDoc/collectionUserDocID/collectionUserDocID-expected-generation.docx
@@ -56,8 +56,12 @@
       </w:r>
     </w:p>
     <w:p>
-      <w:bookmarkStart w:id="0" w:name="_GoBack"/>
-      <w:bookmarkEnd w:id="0"/>
+      <w:proofErr w:type="spellStart"/>
+      <w:proofErr w:type="spellEnd"/>
+      <w:proofErr w:type="spellStart"/>
+      <w:proofErr w:type="spellEnd"/>
+      <w:proofErr w:type="spellStart"/>
+      <w:proofErr w:type="spellEnd"/>
       <w:fldSimple w:instr="m:endusercontent"/>
     </w:p>
     <w:p>

</xml_diff>